<commit_message>
Initial tests complete - see notes
</commit_message>
<xml_diff>
--- a/Test Log.docx
+++ b/Test Log.docx
@@ -74,6 +74,12 @@
       </w:r>
     </w:p>
     <w:p>
+      <w:pPr>
+        <w:rPr>
+          <w:b/>
+          <w:bCs/>
+        </w:rPr>
+      </w:pPr>
       <w:r>
         <w:t>Comments:</w:t>
       </w:r>
@@ -110,8 +116,28 @@
     </w:p>
     <w:p>
       <w:pPr>
+        <w:rPr>
+          <w:b/>
+          <w:bCs/>
+        </w:rPr>
+      </w:pPr>
+    </w:p>
+    <w:p>
+      <w:pPr>
         <w:jc w:val="center"/>
       </w:pPr>
+      <w:r>
+        <w:rPr>
+          <w:b/>
+          <w:bCs/>
+        </w:rPr>
+        <w:t>Login Window</w:t>
+      </w:r>
+    </w:p>
+    <w:p>
+      <w:pPr>
+        <w:jc w:val="center"/>
+      </w:pPr>
     </w:p>
     <w:p>
       <w:r>
@@ -132,15 +158,7 @@
     </w:p>
     <w:p>
       <w:r>
-        <w:t xml:space="preserve">Tested </w:t>
-      </w:r>
-      <w:proofErr w:type="gramStart"/>
-      <w:r>
-        <w:t>by:</w:t>
-      </w:r>
-      <w:proofErr w:type="gramEnd"/>
-      <w:r>
-        <w:t xml:space="preserve"> Adam Hurd</w:t>
+        <w:t>Tested by: Adam Hurd</w:t>
       </w:r>
     </w:p>
     <w:p>
@@ -171,15 +189,7 @@
     </w:p>
     <w:p>
       <w:r>
-        <w:t xml:space="preserve">Tested </w:t>
-      </w:r>
-      <w:proofErr w:type="gramStart"/>
-      <w:r>
-        <w:t>by:</w:t>
-      </w:r>
-      <w:proofErr w:type="gramEnd"/>
-      <w:r>
-        <w:t xml:space="preserve"> Adam Hurd</w:t>
+        <w:t>Tested by: Adam Hurd</w:t>
       </w:r>
     </w:p>
     <w:p>
@@ -192,10 +202,68 @@
     </w:p>
     <w:p/>
     <w:p>
+      <w:pPr>
+        <w:jc w:val="center"/>
+        <w:rPr>
+          <w:b/>
+          <w:bCs/>
+        </w:rPr>
+      </w:pPr>
+      <w:r>
+        <w:rPr>
+          <w:b/>
+          <w:bCs/>
+        </w:rPr>
+        <w:t>Database</w:t>
+      </w:r>
+    </w:p>
+    <w:p>
+      <w:pPr>
+        <w:jc w:val="center"/>
+      </w:pPr>
+    </w:p>
+    <w:p>
       <w:r>
         <w:t xml:space="preserve">Feature/function name: </w:t>
       </w:r>
       <w:r>
+        <w:t>Database persistence</w:t>
+      </w:r>
+    </w:p>
+    <w:p>
+      <w:r>
+        <w:t>Result: Pass</w:t>
+      </w:r>
+    </w:p>
+    <w:p>
+      <w:r>
+        <w:t>Tested by: Adam Hurd</w:t>
+      </w:r>
+    </w:p>
+    <w:p>
+      <w:r>
+        <w:t>Comments: N/A</w:t>
+      </w:r>
+    </w:p>
+    <w:p/>
+    <w:p>
+      <w:pPr>
+        <w:jc w:val="center"/>
+      </w:pPr>
+      <w:r>
+        <w:rPr>
+          <w:b/>
+          <w:bCs/>
+        </w:rPr>
+        <w:t>Manager Window</w:t>
+      </w:r>
+    </w:p>
+    <w:p/>
+    <w:p>
+      <w:r>
+        <w:t xml:space="preserve">Feature/function name: </w:t>
+      </w:r>
+      <w:r>
         <w:t>Main Window- resizing</w:t>
       </w:r>
     </w:p>
@@ -213,15 +281,7 @@
     </w:p>
     <w:p>
       <w:r>
-        <w:t xml:space="preserve">Tested </w:t>
-      </w:r>
-      <w:proofErr w:type="gramStart"/>
-      <w:r>
-        <w:t>by:</w:t>
-      </w:r>
-      <w:proofErr w:type="gramEnd"/>
-      <w:r>
-        <w:t xml:space="preserve"> Adam Hurd</w:t>
+        <w:t>Tested by: Adam Hurd</w:t>
       </w:r>
     </w:p>
     <w:p>
@@ -258,19 +318,12 @@
     </w:p>
     <w:p>
       <w:r>
-        <w:t xml:space="preserve">Tested </w:t>
-      </w:r>
-      <w:proofErr w:type="gramStart"/>
-      <w:r>
-        <w:t>by:</w:t>
-      </w:r>
-      <w:proofErr w:type="gramEnd"/>
-      <w:r>
-        <w:t xml:space="preserve"> Adam Hurd</w:t>
-      </w:r>
-    </w:p>
-    <w:p>
-      <w:r>
+        <w:t>Tested by: Adam Hurd</w:t>
+      </w:r>
+    </w:p>
+    <w:p>
+      <w:r>
+        <w:lastRenderedPageBreak/>
         <w:t xml:space="preserve">Comments: </w:t>
       </w:r>
       <w:r>
@@ -300,15 +353,7 @@
     </w:p>
     <w:p>
       <w:r>
-        <w:t xml:space="preserve">Tested </w:t>
-      </w:r>
-      <w:proofErr w:type="gramStart"/>
-      <w:r>
-        <w:t>by:</w:t>
-      </w:r>
-      <w:proofErr w:type="gramEnd"/>
-      <w:r>
-        <w:t xml:space="preserve"> Adam Hurd</w:t>
+        <w:t>Tested by: Adam Hurd</w:t>
       </w:r>
     </w:p>
     <w:p>
@@ -316,15 +361,7 @@
         <w:t xml:space="preserve">Comments: </w:t>
       </w:r>
       <w:r>
-        <w:t xml:space="preserve">Search does not find customers that are viewable by “Sort by ID”. Customer info was loaded into </w:t>
-      </w:r>
-      <w:proofErr w:type="gramStart"/>
-      <w:r>
-        <w:t>database</w:t>
-      </w:r>
-      <w:proofErr w:type="gramEnd"/>
-      <w:r>
-        <w:t xml:space="preserve"> yet the search failed.</w:t>
+        <w:t>Search does not find customers that are viewable by “Sort by ID”. Customer info was loaded into database yet the search failed.</w:t>
       </w:r>
     </w:p>
     <w:p/>
@@ -343,20 +380,11 @@
     </w:p>
     <w:p>
       <w:r>
-        <w:t xml:space="preserve">Tested </w:t>
-      </w:r>
-      <w:proofErr w:type="gramStart"/>
-      <w:r>
-        <w:t>by:</w:t>
-      </w:r>
-      <w:proofErr w:type="gramEnd"/>
-      <w:r>
-        <w:t xml:space="preserve"> Adam Hurd</w:t>
-      </w:r>
-    </w:p>
-    <w:p>
-      <w:r>
-        <w:lastRenderedPageBreak/>
+        <w:t>Tested by: Adam Hurd</w:t>
+      </w:r>
+    </w:p>
+    <w:p>
+      <w:r>
         <w:t>Comments: N/A</w:t>
       </w:r>
     </w:p>
@@ -376,15 +404,7 @@
     </w:p>
     <w:p>
       <w:r>
-        <w:t xml:space="preserve">Tested </w:t>
-      </w:r>
-      <w:proofErr w:type="gramStart"/>
-      <w:r>
-        <w:t>by:</w:t>
-      </w:r>
-      <w:proofErr w:type="gramEnd"/>
-      <w:r>
-        <w:t xml:space="preserve"> Adam Hurd</w:t>
+        <w:t>Tested by: Adam Hurd</w:t>
       </w:r>
     </w:p>
     <w:p>
@@ -411,15 +431,7 @@
     </w:p>
     <w:p>
       <w:r>
-        <w:t xml:space="preserve">Tested </w:t>
-      </w:r>
-      <w:proofErr w:type="gramStart"/>
-      <w:r>
-        <w:t>by:</w:t>
-      </w:r>
-      <w:proofErr w:type="gramEnd"/>
-      <w:r>
-        <w:t xml:space="preserve"> Adam Hurd</w:t>
+        <w:t>Tested by: Adam Hurd</w:t>
       </w:r>
     </w:p>
     <w:p>
@@ -455,15 +467,7 @@
     </w:p>
     <w:p>
       <w:r>
-        <w:t xml:space="preserve">Tested </w:t>
-      </w:r>
-      <w:proofErr w:type="gramStart"/>
-      <w:r>
-        <w:t>by:</w:t>
-      </w:r>
-      <w:proofErr w:type="gramEnd"/>
-      <w:r>
-        <w:t xml:space="preserve"> Adam Hurd</w:t>
+        <w:t>Tested by: Adam Hurd</w:t>
       </w:r>
     </w:p>
     <w:p>
@@ -496,15 +500,7 @@
     </w:p>
     <w:p>
       <w:r>
-        <w:t xml:space="preserve">Tested </w:t>
-      </w:r>
-      <w:proofErr w:type="gramStart"/>
-      <w:r>
-        <w:t>by:</w:t>
-      </w:r>
-      <w:proofErr w:type="gramEnd"/>
-      <w:r>
-        <w:t xml:space="preserve"> Adam Hurd</w:t>
+        <w:t>Tested by: Adam Hurd</w:t>
       </w:r>
     </w:p>
     <w:p>
@@ -515,6 +511,49 @@
     <w:p/>
     <w:p>
       <w:r>
+        <w:t xml:space="preserve">Feature/function name: Manager Window – Menu: Sort </w:t>
+      </w:r>
+      <w:r>
+        <w:t>Member</w:t>
+      </w:r>
+      <w:r>
+        <w:t xml:space="preserve"> by </w:t>
+      </w:r>
+      <w:r>
+        <w:t>Rev</w:t>
+      </w:r>
+    </w:p>
+    <w:p>
+      <w:r>
+        <w:t xml:space="preserve">Result: </w:t>
+      </w:r>
+      <w:r>
+        <w:rPr>
+          <w:b/>
+          <w:bCs/>
+        </w:rPr>
+        <w:t>Fail</w:t>
+      </w:r>
+    </w:p>
+    <w:p>
+      <w:r>
+        <w:t>Tested by: Adam Hurd</w:t>
+      </w:r>
+    </w:p>
+    <w:p>
+      <w:r>
+        <w:t xml:space="preserve">Comments: </w:t>
+      </w:r>
+      <w:r>
+        <w:t>All members have a “spent” amount of 0.</w:t>
+      </w:r>
+      <w:r>
+        <w:t xml:space="preserve"> Does not sort</w:t>
+      </w:r>
+    </w:p>
+    <w:p/>
+    <w:p>
+      <w:r>
         <w:t xml:space="preserve">Feature/function name: Manager Window </w:t>
       </w:r>
       <w:r>
@@ -541,15 +580,7 @@
     </w:p>
     <w:p>
       <w:r>
-        <w:t xml:space="preserve">Tested </w:t>
-      </w:r>
-      <w:proofErr w:type="gramStart"/>
-      <w:r>
-        <w:t>by:</w:t>
-      </w:r>
-      <w:proofErr w:type="gramEnd"/>
-      <w:r>
-        <w:t xml:space="preserve"> Adam Hurd</w:t>
+        <w:t>Tested by: Adam Hurd</w:t>
       </w:r>
     </w:p>
     <w:p>
@@ -568,223 +599,78 @@
           <w:szCs w:val="24"/>
         </w:rPr>
       </w:pPr>
-      <w:proofErr w:type="spellStart"/>
       <w:r>
         <w:rPr>
           <w:rFonts w:eastAsia="Times New Roman" w:cs="Times New Roman"/>
           <w:color w:val="000000"/>
           <w:szCs w:val="24"/>
         </w:rPr>
-        <w:t>setGeometry</w:t>
-      </w:r>
-      <w:proofErr w:type="spellEnd"/>
+        <w:lastRenderedPageBreak/>
+        <w:t>setGeometry: Unable to set geometry 120x30+885+501 on QWidgetWindow/'QInputDialogClassWindow'. Resulting geometry: 178x90+885+501 (frame: 8, 31, 8, 8, custom margin: 0, 0, 0, 0, minimum size: 178x90, maximum size: 524287x90).</w:t>
+      </w:r>
+    </w:p>
+    <w:p>
+      <w:pPr>
+        <w:rPr>
+          <w:rFonts w:eastAsia="Times New Roman" w:cs="Times New Roman"/>
+          <w:szCs w:val="24"/>
+        </w:rPr>
+      </w:pPr>
       <w:r>
         <w:rPr>
           <w:rFonts w:eastAsia="Times New Roman" w:cs="Times New Roman"/>
           <w:color w:val="000000"/>
           <w:szCs w:val="24"/>
         </w:rPr>
-        <w:t xml:space="preserve">: Unable to set geometry 120x30+885+501 on </w:t>
-      </w:r>
-      <w:proofErr w:type="spellStart"/>
+        <w:t>"November, 12, 2019"</w:t>
+      </w:r>
+    </w:p>
+    <w:p>
+      <w:pPr>
+        <w:rPr>
+          <w:rFonts w:eastAsia="Times New Roman" w:cs="Times New Roman"/>
+          <w:szCs w:val="24"/>
+        </w:rPr>
+      </w:pPr>
       <w:r>
         <w:rPr>
           <w:rFonts w:eastAsia="Times New Roman" w:cs="Times New Roman"/>
           <w:color w:val="000000"/>
           <w:szCs w:val="24"/>
         </w:rPr>
-        <w:t>QWidgetWindow</w:t>
-      </w:r>
-      <w:proofErr w:type="spellEnd"/>
+        <w:t>~ Writing To File ~</w:t>
+      </w:r>
+    </w:p>
+    <w:p>
+      <w:pPr>
+        <w:rPr>
+          <w:rFonts w:eastAsia="Times New Roman" w:cs="Times New Roman"/>
+          <w:szCs w:val="24"/>
+        </w:rPr>
+      </w:pPr>
       <w:r>
         <w:rPr>
           <w:rFonts w:eastAsia="Times New Roman" w:cs="Times New Roman"/>
           <w:color w:val="000000"/>
           <w:szCs w:val="24"/>
         </w:rPr>
-        <w:t>/'</w:t>
-      </w:r>
-      <w:proofErr w:type="spellStart"/>
+        <w:t>setGeometry: Unable to set geometry 120x30+885+501 on QWidgetWindow/'QInputDialogClassWindow'. Resulting geometry: 178x90+885+501 (frame: 8, 31, 8, 8, custom margin: 0, 0, 0, 0, minimum size: 178x90, maximum size: 524287x90).</w:t>
+      </w:r>
+    </w:p>
+    <w:p>
+      <w:pPr>
+        <w:rPr>
+          <w:rFonts w:eastAsia="Times New Roman" w:cs="Times New Roman"/>
+          <w:szCs w:val="24"/>
+        </w:rPr>
+      </w:pPr>
       <w:r>
         <w:rPr>
           <w:rFonts w:eastAsia="Times New Roman" w:cs="Times New Roman"/>
           <w:color w:val="000000"/>
           <w:szCs w:val="24"/>
         </w:rPr>
-        <w:t>QInputDialogClassWindow</w:t>
-      </w:r>
-      <w:proofErr w:type="spellEnd"/>
-      <w:r>
-        <w:rPr>
-          <w:rFonts w:eastAsia="Times New Roman" w:cs="Times New Roman"/>
-          <w:color w:val="000000"/>
-          <w:szCs w:val="24"/>
-        </w:rPr>
-        <w:t>'. Resulting geometry: 178x90+885+501 (frame: 8, 31, 8, 8, custom margin: 0, 0, 0, 0, minimum size: 178x90, maximum size: 524287x90).</w:t>
-      </w:r>
-    </w:p>
-    <w:p>
-      <w:pPr>
-        <w:rPr>
-          <w:rFonts w:eastAsia="Times New Roman" w:cs="Times New Roman"/>
-          <w:szCs w:val="24"/>
-        </w:rPr>
-      </w:pPr>
-      <w:r>
-        <w:rPr>
-          <w:rFonts w:eastAsia="Times New Roman" w:cs="Times New Roman"/>
-          <w:color w:val="000000"/>
-          <w:szCs w:val="24"/>
-        </w:rPr>
-        <w:t>"</w:t>
-      </w:r>
-      <w:proofErr w:type="gramStart"/>
-      <w:r>
-        <w:rPr>
-          <w:rFonts w:eastAsia="Times New Roman" w:cs="Times New Roman"/>
-          <w:color w:val="000000"/>
-          <w:szCs w:val="24"/>
-        </w:rPr>
-        <w:t>November,</w:t>
-      </w:r>
-      <w:proofErr w:type="gramEnd"/>
-      <w:r>
-        <w:rPr>
-          <w:rFonts w:eastAsia="Times New Roman" w:cs="Times New Roman"/>
-          <w:color w:val="000000"/>
-          <w:szCs w:val="24"/>
-        </w:rPr>
-        <w:t xml:space="preserve"> 12, 2019"</w:t>
-      </w:r>
-    </w:p>
-    <w:p>
-      <w:pPr>
-        <w:rPr>
-          <w:rFonts w:eastAsia="Times New Roman" w:cs="Times New Roman"/>
-          <w:szCs w:val="24"/>
-        </w:rPr>
-      </w:pPr>
-      <w:r>
-        <w:rPr>
-          <w:rFonts w:eastAsia="Times New Roman" w:cs="Times New Roman"/>
-          <w:color w:val="000000"/>
-          <w:szCs w:val="24"/>
-        </w:rPr>
-        <w:t xml:space="preserve">~ Writing </w:t>
-      </w:r>
-      <w:proofErr w:type="gramStart"/>
-      <w:r>
-        <w:rPr>
-          <w:rFonts w:eastAsia="Times New Roman" w:cs="Times New Roman"/>
-          <w:color w:val="000000"/>
-          <w:szCs w:val="24"/>
-        </w:rPr>
-        <w:t>To</w:t>
-      </w:r>
-      <w:proofErr w:type="gramEnd"/>
-      <w:r>
-        <w:rPr>
-          <w:rFonts w:eastAsia="Times New Roman" w:cs="Times New Roman"/>
-          <w:color w:val="000000"/>
-          <w:szCs w:val="24"/>
-        </w:rPr>
-        <w:t xml:space="preserve"> File ~</w:t>
-      </w:r>
-    </w:p>
-    <w:p>
-      <w:pPr>
-        <w:rPr>
-          <w:rFonts w:eastAsia="Times New Roman" w:cs="Times New Roman"/>
-          <w:szCs w:val="24"/>
-        </w:rPr>
-      </w:pPr>
-      <w:proofErr w:type="spellStart"/>
-      <w:r>
-        <w:rPr>
-          <w:rFonts w:eastAsia="Times New Roman" w:cs="Times New Roman"/>
-          <w:color w:val="000000"/>
-          <w:szCs w:val="24"/>
-        </w:rPr>
-        <w:t>setGeometry</w:t>
-      </w:r>
-      <w:proofErr w:type="spellEnd"/>
-      <w:r>
-        <w:rPr>
-          <w:rFonts w:eastAsia="Times New Roman" w:cs="Times New Roman"/>
-          <w:color w:val="000000"/>
-          <w:szCs w:val="24"/>
-        </w:rPr>
-        <w:t xml:space="preserve">: Unable to set geometry 120x30+885+501 on </w:t>
-      </w:r>
-      <w:proofErr w:type="spellStart"/>
-      <w:r>
-        <w:rPr>
-          <w:rFonts w:eastAsia="Times New Roman" w:cs="Times New Roman"/>
-          <w:color w:val="000000"/>
-          <w:szCs w:val="24"/>
-        </w:rPr>
-        <w:t>QWidgetWindow</w:t>
-      </w:r>
-      <w:proofErr w:type="spellEnd"/>
-      <w:r>
-        <w:rPr>
-          <w:rFonts w:eastAsia="Times New Roman" w:cs="Times New Roman"/>
-          <w:color w:val="000000"/>
-          <w:szCs w:val="24"/>
-        </w:rPr>
-        <w:t>/'</w:t>
-      </w:r>
-      <w:proofErr w:type="spellStart"/>
-      <w:r>
-        <w:rPr>
-          <w:rFonts w:eastAsia="Times New Roman" w:cs="Times New Roman"/>
-          <w:color w:val="000000"/>
-          <w:szCs w:val="24"/>
-        </w:rPr>
-        <w:t>QInputDialogClassWindow</w:t>
-      </w:r>
-      <w:proofErr w:type="spellEnd"/>
-      <w:r>
-        <w:rPr>
-          <w:rFonts w:eastAsia="Times New Roman" w:cs="Times New Roman"/>
-          <w:color w:val="000000"/>
-          <w:szCs w:val="24"/>
-        </w:rPr>
-        <w:t>'. Resulting geometry: 178x90+885+501 (frame: 8, 31, 8, 8, custom margin: 0, 0, 0, 0, minimum size: 178x90, maximum size: 524287x90).</w:t>
-      </w:r>
-    </w:p>
-    <w:p>
-      <w:pPr>
-        <w:rPr>
-          <w:rFonts w:eastAsia="Times New Roman" w:cs="Times New Roman"/>
-          <w:szCs w:val="24"/>
-        </w:rPr>
-      </w:pPr>
-      <w:r>
-        <w:rPr>
-          <w:rFonts w:eastAsia="Times New Roman" w:cs="Times New Roman"/>
-          <w:color w:val="000000"/>
-          <w:szCs w:val="24"/>
-        </w:rPr>
-        <w:t xml:space="preserve">ASSERT failure in </w:t>
-      </w:r>
-      <w:proofErr w:type="spellStart"/>
-      <w:r>
-        <w:rPr>
-          <w:rFonts w:eastAsia="Times New Roman" w:cs="Times New Roman"/>
-          <w:color w:val="000000"/>
-          <w:szCs w:val="24"/>
-        </w:rPr>
-        <w:t>QList</w:t>
-      </w:r>
-      <w:proofErr w:type="spellEnd"/>
-      <w:r>
-        <w:rPr>
-          <w:rFonts w:eastAsia="Times New Roman" w:cs="Times New Roman"/>
-          <w:color w:val="000000"/>
-          <w:szCs w:val="24"/>
-        </w:rPr>
-        <w:t xml:space="preserve">&lt;T&gt;::operator[]: "index out of range", file </w:t>
+        <w:t xml:space="preserve">ASSERT failure in QList&lt;T&gt;::operator[]: "index out of range", file </w:t>
       </w:r>
       <w:hyperlink r:id="rId4" w:history="1">
         <w:r>
@@ -799,7 +685,7 @@
       </w:hyperlink>
     </w:p>
     <w:p>
-      <w:r>
+      <w:pPr>
         <w:rPr>
           <w:rFonts w:eastAsia="Times New Roman" w:cs="Times New Roman"/>
           <w:b/>
@@ -807,14 +693,432 @@
           <w:color w:val="AA0000"/>
           <w:szCs w:val="24"/>
         </w:rPr>
+      </w:pPr>
+      <w:r>
+        <w:rPr>
+          <w:rFonts w:eastAsia="Times New Roman" w:cs="Times New Roman"/>
+          <w:b/>
+          <w:bCs/>
+          <w:color w:val="AA0000"/>
+          <w:szCs w:val="24"/>
+        </w:rPr>
         <w:t>The program has unexpectedly finished.</w:t>
+      </w:r>
+    </w:p>
+    <w:p>
+      <w:pPr>
+        <w:rPr>
+          <w:rFonts w:eastAsia="Times New Roman" w:cs="Times New Roman"/>
+          <w:b/>
+          <w:bCs/>
+          <w:color w:val="AA0000"/>
+          <w:szCs w:val="24"/>
+        </w:rPr>
+      </w:pPr>
+    </w:p>
+    <w:p>
+      <w:pPr>
+        <w:rPr>
+          <w:color w:val="000000" w:themeColor="text1"/>
+        </w:rPr>
+      </w:pPr>
+      <w:r>
+        <w:rPr>
+          <w:rFonts w:eastAsia="Times New Roman" w:cs="Times New Roman"/>
+          <w:color w:val="000000" w:themeColor="text1"/>
+          <w:szCs w:val="24"/>
+        </w:rPr>
+        <w:t>Additional</w:t>
+      </w:r>
+      <w:r>
+        <w:rPr>
+          <w:rFonts w:eastAsia="Times New Roman" w:cs="Times New Roman"/>
+          <w:color w:val="000000" w:themeColor="text1"/>
+          <w:szCs w:val="24"/>
+        </w:rPr>
+        <w:t xml:space="preserve"> Bugs: Nov 18 is listed as if its already added, yet it still needs to be loaded from a file. </w:t>
+      </w:r>
+      <w:r>
+        <w:rPr>
+          <w:rFonts w:eastAsia="Times New Roman" w:cs="Times New Roman"/>
+          <w:color w:val="000000" w:themeColor="text1"/>
+          <w:szCs w:val="24"/>
+        </w:rPr>
+        <w:t>Duplicate entries are allowed to be added (There’s currently three listings for Nov 18 in this database). This should check for existing entries matching the date before a new date can be added.</w:t>
+      </w:r>
+    </w:p>
+    <w:p/>
+    <w:p>
+      <w:r>
+        <w:t xml:space="preserve">Feature/function name: Manager Window – </w:t>
+      </w:r>
+      <w:r>
+        <w:t>Load Daily Sales Report</w:t>
+      </w:r>
+    </w:p>
+    <w:p>
+      <w:r>
+        <w:t xml:space="preserve">Result: </w:t>
+      </w:r>
+      <w:r>
+        <w:rPr>
+          <w:b/>
+          <w:bCs/>
+        </w:rPr>
+        <w:t>Pass</w:t>
+      </w:r>
+    </w:p>
+    <w:p>
+      <w:r>
+        <w:t>Tested by: Adam Hurd</w:t>
+      </w:r>
+    </w:p>
+    <w:p>
+      <w:r>
+        <w:t>Comments: N/A</w:t>
+      </w:r>
+    </w:p>
+    <w:p/>
+    <w:p>
+      <w:pPr>
+        <w:jc w:val="center"/>
+      </w:pPr>
+      <w:r>
+        <w:rPr>
+          <w:b/>
+          <w:bCs/>
+        </w:rPr>
+        <w:t>Admin Window</w:t>
+      </w:r>
+    </w:p>
+    <w:p>
+      <w:pPr>
+        <w:jc w:val="center"/>
+      </w:pPr>
+    </w:p>
+    <w:p>
+      <w:r>
+        <w:t xml:space="preserve">Feature/function name: </w:t>
+      </w:r>
+      <w:r>
+        <w:t>Admin Window – View All Members</w:t>
+      </w:r>
+    </w:p>
+    <w:p>
+      <w:r>
+        <w:t xml:space="preserve">Result: </w:t>
+      </w:r>
+      <w:r>
+        <w:rPr>
+          <w:b/>
+          <w:bCs/>
+        </w:rPr>
+        <w:t>Pass</w:t>
+      </w:r>
+    </w:p>
+    <w:p>
+      <w:r>
+        <w:t>Tested by: Adam Hurd</w:t>
+      </w:r>
+    </w:p>
+    <w:p>
+      <w:r>
+        <w:t>Comments: N/A</w:t>
+      </w:r>
+    </w:p>
+    <w:p/>
+    <w:p>
+      <w:r>
+        <w:t xml:space="preserve">Feature/function name: </w:t>
+      </w:r>
+      <w:r>
+        <w:t>Admin Window – Sort Name Alphabetically</w:t>
+      </w:r>
+    </w:p>
+    <w:p>
+      <w:pPr>
+        <w:rPr>
+          <w:b/>
+          <w:bCs/>
+        </w:rPr>
+      </w:pPr>
+      <w:r>
+        <w:t xml:space="preserve">Result: </w:t>
+      </w:r>
+      <w:r>
+        <w:rPr>
+          <w:b/>
+          <w:bCs/>
+        </w:rPr>
+        <w:t>Pass</w:t>
+      </w:r>
+    </w:p>
+    <w:p>
+      <w:r>
+        <w:t>Tested by: Adam Hurd</w:t>
+      </w:r>
+    </w:p>
+    <w:p>
+      <w:r>
+        <w:t>Comments: N/A</w:t>
+      </w:r>
+    </w:p>
+    <w:p/>
+    <w:p>
+      <w:r>
+        <w:t xml:space="preserve">Feature/function name: </w:t>
+      </w:r>
+      <w:r>
+        <w:t>Admin Window – Expiration date</w:t>
+      </w:r>
+    </w:p>
+    <w:p>
+      <w:pPr>
+        <w:rPr>
+          <w:b/>
+          <w:bCs/>
+        </w:rPr>
+      </w:pPr>
+      <w:r>
+        <w:t xml:space="preserve">Result: </w:t>
+      </w:r>
+      <w:r>
+        <w:rPr>
+          <w:b/>
+          <w:bCs/>
+        </w:rPr>
+        <w:t>Pass</w:t>
+      </w:r>
+    </w:p>
+    <w:p>
+      <w:r>
+        <w:t>Tested by: Adam Hurd</w:t>
+      </w:r>
+    </w:p>
+    <w:p>
+      <w:r>
+        <w:t>Comments: N/A</w:t>
+      </w:r>
+    </w:p>
+    <w:p/>
+    <w:p>
+      <w:r>
+        <w:t xml:space="preserve">Feature/function name: </w:t>
+      </w:r>
+      <w:r>
+        <w:t xml:space="preserve">Admin window </w:t>
+      </w:r>
+      <w:r>
+        <w:t>–</w:t>
+      </w:r>
+      <w:r>
+        <w:t xml:space="preserve"> Add</w:t>
+      </w:r>
+      <w:r>
+        <w:t xml:space="preserve"> (member)</w:t>
+      </w:r>
+    </w:p>
+    <w:p>
+      <w:r>
+        <w:t xml:space="preserve">Result: </w:t>
+      </w:r>
+      <w:r>
+        <w:rPr>
+          <w:b/>
+          <w:bCs/>
+        </w:rPr>
+        <w:t>Fail</w:t>
+      </w:r>
+    </w:p>
+    <w:p>
+      <w:r>
+        <w:t>Tested by: Adam Hurd</w:t>
+      </w:r>
+    </w:p>
+    <w:p>
+      <w:r>
+        <w:t xml:space="preserve">Comments: </w:t>
+      </w:r>
+      <w:r>
+        <w:t xml:space="preserve">New member is not added. </w:t>
+      </w:r>
+      <w:r>
+        <w:t xml:space="preserve">Suggest renaming </w:t>
+      </w:r>
+      <w:r>
+        <w:t xml:space="preserve">button </w:t>
+      </w:r>
+      <w:r>
+        <w:t>to “Add member”</w:t>
+      </w:r>
+      <w:r>
+        <w:t>.</w:t>
+      </w:r>
+      <w:r>
+        <w:t xml:space="preserve"> </w:t>
+      </w:r>
+    </w:p>
+    <w:p>
+      <w:r>
+        <w:t xml:space="preserve">Debug: </w:t>
+      </w:r>
+      <w:r>
+        <w:rPr>
+          <w:color w:val="000000"/>
+        </w:rPr>
+        <w:t>error Adding values to db adding</w:t>
+      </w:r>
+    </w:p>
+    <w:p/>
+    <w:p>
+      <w:r>
+        <w:t xml:space="preserve">Feature/function name: </w:t>
+      </w:r>
+      <w:r>
+        <w:t xml:space="preserve">Admin Window </w:t>
+      </w:r>
+      <w:r>
+        <w:t>–</w:t>
+      </w:r>
+      <w:r>
+        <w:t xml:space="preserve"> Delete</w:t>
+      </w:r>
+      <w:r>
+        <w:t xml:space="preserve"> (member)</w:t>
+      </w:r>
+    </w:p>
+    <w:p>
+      <w:r>
+        <w:lastRenderedPageBreak/>
+        <w:t xml:space="preserve">Result: </w:t>
+      </w:r>
+      <w:r>
+        <w:rPr>
+          <w:b/>
+          <w:bCs/>
+        </w:rPr>
+        <w:t>Pass</w:t>
+      </w:r>
+    </w:p>
+    <w:p>
+      <w:r>
+        <w:t>Tested by: Adam Hurd</w:t>
+      </w:r>
+    </w:p>
+    <w:p>
+      <w:r>
+        <w:t xml:space="preserve">Comments: </w:t>
+      </w:r>
+      <w:r>
+        <w:t>Suggest renaming button to “Delete member”.</w:t>
+      </w:r>
+    </w:p>
+    <w:p/>
+    <w:p>
+      <w:r>
+        <w:t xml:space="preserve">Feature/function name: </w:t>
+      </w:r>
+      <w:r>
+        <w:t xml:space="preserve">Admin Window – </w:t>
+      </w:r>
+      <w:r>
+        <w:t>Add (item)</w:t>
+      </w:r>
+    </w:p>
+    <w:p>
+      <w:r>
+        <w:t xml:space="preserve">Result: </w:t>
+      </w:r>
+      <w:r>
+        <w:rPr>
+          <w:b/>
+          <w:bCs/>
+        </w:rPr>
+        <w:t>Fail</w:t>
+      </w:r>
+    </w:p>
+    <w:p>
+      <w:r>
+        <w:t>Tested by: Adam Hurd</w:t>
+      </w:r>
+    </w:p>
+    <w:p>
+      <w:r>
+        <w:t xml:space="preserve">Comments: </w:t>
+      </w:r>
+      <w:r>
+        <w:t>New item can be added; however, prices cannot have proper cents, it only goes to one digit. Suggest renaming button to “Add item”</w:t>
+      </w:r>
+    </w:p>
+    <w:p/>
+    <w:p>
+      <w:r>
+        <w:t xml:space="preserve">Feature/function name: </w:t>
+      </w:r>
+      <w:r>
+        <w:t xml:space="preserve">Admin Window – </w:t>
+      </w:r>
+      <w:r>
+        <w:t>Delete (item)</w:t>
+      </w:r>
+    </w:p>
+    <w:p>
+      <w:r>
+        <w:t xml:space="preserve">Result: </w:t>
+      </w:r>
+      <w:r>
+        <w:rPr>
+          <w:b/>
+          <w:bCs/>
+        </w:rPr>
+        <w:t>Pass</w:t>
+      </w:r>
+    </w:p>
+    <w:p>
+      <w:r>
+        <w:t>Tested by: Adam Hurd</w:t>
+      </w:r>
+    </w:p>
+    <w:p>
+      <w:r>
+        <w:t xml:space="preserve">Comments: </w:t>
+      </w:r>
+      <w:r>
+        <w:t>Suggest adding UI/direction on use: “Select the entry to be deleted from the list”. Rename button to “Delete item”</w:t>
+      </w:r>
+    </w:p>
+    <w:p/>
+    <w:p>
+      <w:r>
+        <w:t xml:space="preserve">Feature/function name: </w:t>
+      </w:r>
+      <w:r>
+        <w:t xml:space="preserve">Admin Window – </w:t>
+      </w:r>
+      <w:r>
+        <w:t>Validate Software</w:t>
+      </w:r>
+    </w:p>
+    <w:p>
+      <w:r>
+        <w:t>Result: Pass</w:t>
+      </w:r>
+    </w:p>
+    <w:p>
+      <w:r>
+        <w:t>Tested by: Adam Hurd</w:t>
+      </w:r>
+    </w:p>
+    <w:p>
+      <w:r>
+        <w:t xml:space="preserve">Comments: </w:t>
+      </w:r>
+      <w:r>
+        <w:t>Suggest cleaning up UI and adding directions: “Enter member name, select member type. Click ‘Create Member’. Select an item from the list to finalize purchase”.</w:t>
       </w:r>
       <w:bookmarkStart w:id="0" w:name="_GoBack"/>
       <w:bookmarkEnd w:id="0"/>
     </w:p>
-    <w:p/>
-    <w:p/>
-    <w:p/>
     <w:p/>
     <w:p/>
     <w:p/>

</xml_diff>

<commit_message>
Added renewal costs to member class
</commit_message>
<xml_diff>
--- a/Test Log.docx
+++ b/Test Log.docx
@@ -43,29 +43,19 @@
     </w:p>
     <w:p>
       <w:r>
-        <w:t xml:space="preserve">Feature/function name: </w:t>
-      </w:r>
-      <w:r>
-        <w:t>Enter name here</w:t>
-      </w:r>
-    </w:p>
-    <w:p>
-      <w:r>
-        <w:t xml:space="preserve">Result: </w:t>
-      </w:r>
-      <w:r>
-        <w:rPr>
-          <w:b/>
-          <w:bCs/>
-        </w:rPr>
-        <w:t>Pass</w:t>
-      </w:r>
-      <w:r>
-        <w:rPr>
-          <w:b/>
-          <w:bCs/>
-        </w:rPr>
-        <w:t>/Fail</w:t>
+        <w:t>Feature/function name: Enter name here</w:t>
+      </w:r>
+    </w:p>
+    <w:p>
+      <w:r>
+        <w:t xml:space="preserve">Result: </w:t>
+      </w:r>
+      <w:r>
+        <w:rPr>
+          <w:b/>
+          <w:bCs/>
+        </w:rPr>
+        <w:t>Pass/Fail</w:t>
       </w:r>
     </w:p>
     <w:p>
@@ -81,10 +71,7 @@
         </w:rPr>
       </w:pPr>
       <w:r>
-        <w:t>Comments:</w:t>
-      </w:r>
-      <w:r>
-        <w:t xml:space="preserve"> Fixes, notable behavior/circumstances for replicating a bug, suggestions for improvement, etc. No comments necessary if a feature passes with expected behavior.</w:t>
+        <w:t>Comments: Fixes, notable behavior/circumstances for replicating a bug, suggestions for improvement, etc. No comments necessary if a feature passes with expected behavior.</w:t>
       </w:r>
       <w:r>
         <w:t xml:space="preserve"> </w:t>
@@ -158,15 +145,7 @@
     </w:p>
     <w:p>
       <w:r>
-        <w:t xml:space="preserve">Tested </w:t>
-      </w:r>
-      <w:proofErr w:type="gramStart"/>
-      <w:r>
-        <w:t>by:</w:t>
-      </w:r>
-      <w:proofErr w:type="gramEnd"/>
-      <w:r>
-        <w:t xml:space="preserve"> Adam Hurd</w:t>
+        <w:t>Tested by: Adam Hurd</w:t>
       </w:r>
     </w:p>
     <w:p>
@@ -177,10 +156,59 @@
     <w:p/>
     <w:p>
       <w:r>
+        <w:t>Feature/function name: Login Window- clear button</w:t>
+      </w:r>
+    </w:p>
+    <w:p>
+      <w:r>
+        <w:t xml:space="preserve">Result: </w:t>
+      </w:r>
+      <w:r>
+        <w:rPr>
+          <w:b/>
+          <w:bCs/>
+        </w:rPr>
+        <w:t>Pass</w:t>
+      </w:r>
+    </w:p>
+    <w:p>
+      <w:r>
+        <w:t>Tested by: Adam Hurd</w:t>
+      </w:r>
+    </w:p>
+    <w:p>
+      <w:r>
+        <w:t>Comments: N/A</w:t>
+      </w:r>
+    </w:p>
+    <w:p/>
+    <w:p>
+      <w:pPr>
+        <w:jc w:val="center"/>
+        <w:rPr>
+          <w:b/>
+          <w:bCs/>
+        </w:rPr>
+      </w:pPr>
+      <w:r>
+        <w:rPr>
+          <w:b/>
+          <w:bCs/>
+        </w:rPr>
+        <w:t>Database</w:t>
+      </w:r>
+    </w:p>
+    <w:p>
+      <w:pPr>
+        <w:jc w:val="center"/>
+      </w:pPr>
+    </w:p>
+    <w:p>
+      <w:r>
         <w:t xml:space="preserve">Feature/function name: </w:t>
       </w:r>
       <w:r>
-        <w:t>Login Window- clear button</w:t>
+        <w:t>Database persistence</w:t>
       </w:r>
     </w:p>
     <w:p>
@@ -197,15 +225,88 @@
     </w:p>
     <w:p>
       <w:r>
-        <w:t xml:space="preserve">Tested </w:t>
-      </w:r>
-      <w:proofErr w:type="gramStart"/>
-      <w:r>
-        <w:t>by:</w:t>
-      </w:r>
-      <w:proofErr w:type="gramEnd"/>
-      <w:r>
-        <w:t xml:space="preserve"> Adam Hurd</w:t>
+        <w:t>Tested by: Adam Hurd</w:t>
+      </w:r>
+    </w:p>
+    <w:p>
+      <w:r>
+        <w:t>Comments: N/A</w:t>
+      </w:r>
+    </w:p>
+    <w:p/>
+    <w:p>
+      <w:pPr>
+        <w:jc w:val="center"/>
+      </w:pPr>
+      <w:r>
+        <w:rPr>
+          <w:b/>
+          <w:bCs/>
+        </w:rPr>
+        <w:t>Manager Window</w:t>
+      </w:r>
+    </w:p>
+    <w:p/>
+    <w:p>
+      <w:r>
+        <w:t>Feature/function name: Main Window- resizing</w:t>
+      </w:r>
+    </w:p>
+    <w:p>
+      <w:r>
+        <w:t xml:space="preserve">Result: </w:t>
+      </w:r>
+      <w:r>
+        <w:rPr>
+          <w:b/>
+          <w:bCs/>
+        </w:rPr>
+        <w:t>Pass</w:t>
+      </w:r>
+    </w:p>
+    <w:p>
+      <w:r>
+        <w:t>Tested by: Adam Hurd</w:t>
+      </w:r>
+    </w:p>
+    <w:p>
+      <w:r>
+        <w:t>Comments: Resizing the window does not introduce scroll bars if the size falls below a critical threshold; that is, it is possible to make the window too small to be functional. Suggest adding scroll bars.</w:t>
+      </w:r>
+    </w:p>
+    <w:p>
+      <w:r>
+        <w:t>Resolution: Added QWidget::setMinimumSize() to MainWindow constructor. Set minimum window size to 800x600 pixels. – Adam Hurd</w:t>
+      </w:r>
+      <w:r>
+        <w:t>.</w:t>
+      </w:r>
+    </w:p>
+    <w:p/>
+    <w:p>
+      <w:r>
+        <w:t xml:space="preserve">Feature/function name: Manager Window- </w:t>
+      </w:r>
+      <w:r>
+        <w:t>UI</w:t>
+      </w:r>
+    </w:p>
+    <w:p>
+      <w:r>
+        <w:t xml:space="preserve">Result: </w:t>
+      </w:r>
+      <w:r>
+        <w:rPr>
+          <w:b/>
+          <w:bCs/>
+        </w:rPr>
+        <w:t>Pass</w:t>
+      </w:r>
+    </w:p>
+    <w:p>
+      <w:r>
+        <w:lastRenderedPageBreak/>
+        <w:t>Tested by: Adam Hurd</w:t>
       </w:r>
     </w:p>
     <w:p>
@@ -213,37 +314,49 @@
         <w:t xml:space="preserve">Comments: </w:t>
       </w:r>
       <w:r>
-        <w:t>N/A</w:t>
-      </w:r>
-    </w:p>
-    <w:p/>
-    <w:p>
-      <w:pPr>
-        <w:jc w:val="center"/>
-        <w:rPr>
-          <w:b/>
-          <w:bCs/>
-        </w:rPr>
-      </w:pPr>
-      <w:r>
-        <w:rPr>
-          <w:b/>
-          <w:bCs/>
-        </w:rPr>
-        <w:t>Database</w:t>
-      </w:r>
-    </w:p>
-    <w:p>
-      <w:pPr>
-        <w:jc w:val="center"/>
-      </w:pPr>
-    </w:p>
-    <w:p>
-      <w:r>
-        <w:t xml:space="preserve">Feature/function name: </w:t>
-      </w:r>
-      <w:r>
-        <w:t>Database persistence</w:t>
+        <w:t>Same problem as Main Window (no scroll bars for small windows). Also, resize “Manager” tag to fit properly</w:t>
+      </w:r>
+      <w:r>
+        <w:t>.</w:t>
+      </w:r>
+    </w:p>
+    <w:p>
+      <w:r>
+        <w:t>Resolution: Made suggested fixes – Adam Hurd.</w:t>
+      </w:r>
+    </w:p>
+    <w:p/>
+    <w:p>
+      <w:r>
+        <w:t>Feature/function name: Manager Window- Search Customer by ID</w:t>
+      </w:r>
+    </w:p>
+    <w:p>
+      <w:r>
+        <w:t xml:space="preserve">Result: </w:t>
+      </w:r>
+      <w:r>
+        <w:rPr>
+          <w:b/>
+          <w:bCs/>
+        </w:rPr>
+        <w:t>Fail</w:t>
+      </w:r>
+    </w:p>
+    <w:p>
+      <w:r>
+        <w:t>Tested by: Adam Hurd</w:t>
+      </w:r>
+    </w:p>
+    <w:p>
+      <w:r>
+        <w:t>Comments: Search does not find customers that are viewable by “Sort by ID”. Customer info was loaded into database yet the search failed.</w:t>
+      </w:r>
+    </w:p>
+    <w:p/>
+    <w:p>
+      <w:r>
+        <w:t>Feature/function name: Manager Window – Search item by Name</w:t>
       </w:r>
     </w:p>
     <w:p>
@@ -260,15 +373,7 @@
     </w:p>
     <w:p>
       <w:r>
-        <w:t xml:space="preserve">Tested </w:t>
-      </w:r>
-      <w:proofErr w:type="gramStart"/>
-      <w:r>
-        <w:t>by:</w:t>
-      </w:r>
-      <w:proofErr w:type="gramEnd"/>
-      <w:r>
-        <w:t xml:space="preserve"> Adam Hurd</w:t>
+        <w:t>Tested by: Adam Hurd</w:t>
       </w:r>
     </w:p>
     <w:p>
@@ -278,24 +383,8 @@
     </w:p>
     <w:p/>
     <w:p>
-      <w:pPr>
-        <w:jc w:val="center"/>
-      </w:pPr>
-      <w:r>
-        <w:rPr>
-          <w:b/>
-          <w:bCs/>
-        </w:rPr>
-        <w:t>Manager Window</w:t>
-      </w:r>
-    </w:p>
-    <w:p/>
-    <w:p>
-      <w:r>
-        <w:t xml:space="preserve">Feature/function name: </w:t>
-      </w:r>
-      <w:r>
-        <w:t>Main Window- resizing</w:t>
+      <w:r>
+        <w:t>Feature/function name: Manager Window – View All Transactions</w:t>
       </w:r>
     </w:p>
     <w:p>
@@ -312,15 +401,137 @@
     </w:p>
     <w:p>
       <w:r>
-        <w:t xml:space="preserve">Tested </w:t>
-      </w:r>
-      <w:proofErr w:type="gramStart"/>
-      <w:r>
-        <w:t>by:</w:t>
-      </w:r>
-      <w:proofErr w:type="gramEnd"/>
-      <w:r>
-        <w:t xml:space="preserve"> Adam Hurd</w:t>
+        <w:t>Tested by: Adam Hurd</w:t>
+      </w:r>
+    </w:p>
+    <w:p>
+      <w:r>
+        <w:t>Comments: N/A</w:t>
+      </w:r>
+    </w:p>
+    <w:p/>
+    <w:p>
+      <w:r>
+        <w:t>Feature/function name: Manager Window – Menu: Sort by Member ID</w:t>
+      </w:r>
+    </w:p>
+    <w:p>
+      <w:r>
+        <w:t xml:space="preserve">Result: </w:t>
+      </w:r>
+      <w:r>
+        <w:rPr>
+          <w:b/>
+          <w:bCs/>
+        </w:rPr>
+        <w:t>Pass</w:t>
+      </w:r>
+    </w:p>
+    <w:p>
+      <w:r>
+        <w:t>Tested by: Adam Hurd</w:t>
+      </w:r>
+    </w:p>
+    <w:p>
+      <w:r>
+        <w:t>Comments: Suggest renaming “Menu” to “Sort By”</w:t>
+      </w:r>
+      <w:r>
+        <w:t>.</w:t>
+      </w:r>
+    </w:p>
+    <w:p>
+      <w:r>
+        <w:t>Resolution: Made suggested changes – Adam Hurd.</w:t>
+      </w:r>
+    </w:p>
+    <w:p/>
+    <w:p/>
+    <w:p>
+      <w:r>
+        <w:t>Feature/function name: Manager Window – Menu: Item by Rev</w:t>
+      </w:r>
+    </w:p>
+    <w:p>
+      <w:r>
+        <w:t xml:space="preserve">Result: </w:t>
+      </w:r>
+      <w:r>
+        <w:rPr>
+          <w:b/>
+          <w:bCs/>
+        </w:rPr>
+        <w:t>Pass</w:t>
+      </w:r>
+    </w:p>
+    <w:p>
+      <w:r>
+        <w:t>Tested by: Adam Hurd</w:t>
+      </w:r>
+    </w:p>
+    <w:p>
+      <w:r>
+        <w:t>Comments: N/A</w:t>
+      </w:r>
+    </w:p>
+    <w:p/>
+    <w:p>
+      <w:r>
+        <w:t>Feature/function name: Manager Window – Menu: Sort item by Name</w:t>
+      </w:r>
+    </w:p>
+    <w:p>
+      <w:r>
+        <w:t xml:space="preserve">Result: </w:t>
+      </w:r>
+      <w:r>
+        <w:rPr>
+          <w:b/>
+          <w:bCs/>
+        </w:rPr>
+        <w:t>Pass</w:t>
+      </w:r>
+    </w:p>
+    <w:p>
+      <w:r>
+        <w:t>Tested by: Adam Hurd</w:t>
+      </w:r>
+    </w:p>
+    <w:p>
+      <w:r>
+        <w:t>Comments: N/A</w:t>
+      </w:r>
+    </w:p>
+    <w:p/>
+    <w:p>
+      <w:r>
+        <w:t xml:space="preserve">Feature/function name: Manager Window – Menu: Sort </w:t>
+      </w:r>
+      <w:r>
+        <w:t>Member</w:t>
+      </w:r>
+      <w:r>
+        <w:t xml:space="preserve"> by </w:t>
+      </w:r>
+      <w:r>
+        <w:t>Rev</w:t>
+      </w:r>
+    </w:p>
+    <w:p>
+      <w:r>
+        <w:t xml:space="preserve">Result: </w:t>
+      </w:r>
+      <w:r>
+        <w:rPr>
+          <w:b/>
+          <w:bCs/>
+        </w:rPr>
+        <w:t>Fail</w:t>
+      </w:r>
+    </w:p>
+    <w:p>
+      <w:r>
+        <w:t>Tested by: Adam Hurd</w:t>
       </w:r>
     </w:p>
     <w:p>
@@ -328,38 +539,10 @@
         <w:t xml:space="preserve">Comments: </w:t>
       </w:r>
       <w:r>
-        <w:t>Resizing the window does not introduce scroll bars if the size falls below a critical threshold; that is, it is possible to make the window too small to be functional. Suggest adding scroll bars.</w:t>
-      </w:r>
-    </w:p>
-    <w:p>
-      <w:r>
-        <w:t xml:space="preserve">Resolution: Added </w:t>
-      </w:r>
-      <w:proofErr w:type="spellStart"/>
-      <w:proofErr w:type="gramStart"/>
-      <w:r>
-        <w:t>QWidget</w:t>
-      </w:r>
-      <w:proofErr w:type="spellEnd"/>
-      <w:r>
-        <w:t>::</w:t>
-      </w:r>
-      <w:proofErr w:type="spellStart"/>
-      <w:proofErr w:type="gramEnd"/>
-      <w:r>
-        <w:t>setMinimumSize</w:t>
-      </w:r>
-      <w:proofErr w:type="spellEnd"/>
-      <w:r>
-        <w:t xml:space="preserve">() to </w:t>
-      </w:r>
-      <w:proofErr w:type="spellStart"/>
-      <w:r>
-        <w:t>MainWindow</w:t>
-      </w:r>
-      <w:proofErr w:type="spellEnd"/>
-      <w:r>
-        <w:t xml:space="preserve"> constructor. Set minimum window size to 800x600 pixels. – Adam Hurd</w:t>
+        <w:t>All members have a “spent” amount of 0.</w:t>
+      </w:r>
+      <w:r>
+        <w:t xml:space="preserve"> Does not sort</w:t>
       </w:r>
       <w:r>
         <w:t>.</w:t>
@@ -368,64 +551,7 @@
     <w:p/>
     <w:p>
       <w:r>
-        <w:t xml:space="preserve">Feature/function name: </w:t>
-      </w:r>
-      <w:r>
-        <w:t xml:space="preserve">Manager Window- </w:t>
-      </w:r>
-      <w:r>
-        <w:t>UI</w:t>
-      </w:r>
-    </w:p>
-    <w:p>
-      <w:r>
-        <w:t xml:space="preserve">Result: </w:t>
-      </w:r>
-      <w:r>
-        <w:rPr>
-          <w:b/>
-          <w:bCs/>
-        </w:rPr>
-        <w:t>Pass</w:t>
-      </w:r>
-    </w:p>
-    <w:p>
-      <w:r>
-        <w:lastRenderedPageBreak/>
-        <w:t xml:space="preserve">Tested </w:t>
-      </w:r>
-      <w:proofErr w:type="gramStart"/>
-      <w:r>
-        <w:t>by:</w:t>
-      </w:r>
-      <w:proofErr w:type="gramEnd"/>
-      <w:r>
-        <w:t xml:space="preserve"> Adam Hurd</w:t>
-      </w:r>
-    </w:p>
-    <w:p>
-      <w:r>
-        <w:t xml:space="preserve">Comments: </w:t>
-      </w:r>
-      <w:r>
-        <w:t>Same problem as Main Window (no scroll bars for small windows). Also, resize “Manager” tag to fit properly</w:t>
-      </w:r>
-      <w:r>
-        <w:t>.</w:t>
-      </w:r>
-    </w:p>
-    <w:p>
-      <w:r>
-        <w:t>Resolution: Made suggested fixes – Adam Hurd.</w:t>
-      </w:r>
-    </w:p>
-    <w:p/>
-    <w:p>
-      <w:r>
-        <w:t xml:space="preserve">Feature/function name: </w:t>
-      </w:r>
-      <w:r>
-        <w:t>Manager Window- Search Customer by ID</w:t>
+        <w:t>Feature/function name: Manager Window – View Daily sales</w:t>
       </w:r>
     </w:p>
     <w:p>
@@ -442,344 +568,7 @@
     </w:p>
     <w:p>
       <w:r>
-        <w:t xml:space="preserve">Tested </w:t>
-      </w:r>
-      <w:proofErr w:type="gramStart"/>
-      <w:r>
-        <w:t>by:</w:t>
-      </w:r>
-      <w:proofErr w:type="gramEnd"/>
-      <w:r>
-        <w:t xml:space="preserve"> Adam Hurd</w:t>
-      </w:r>
-    </w:p>
-    <w:p>
-      <w:r>
-        <w:t xml:space="preserve">Comments: </w:t>
-      </w:r>
-      <w:r>
-        <w:t xml:space="preserve">Search does not find customers that are viewable by “Sort by ID”. Customer info was loaded into </w:t>
-      </w:r>
-      <w:proofErr w:type="gramStart"/>
-      <w:r>
-        <w:t>database</w:t>
-      </w:r>
-      <w:proofErr w:type="gramEnd"/>
-      <w:r>
-        <w:t xml:space="preserve"> yet the search failed.</w:t>
-      </w:r>
-    </w:p>
-    <w:p/>
-    <w:p>
-      <w:r>
-        <w:t>Feature/function name</w:t>
-      </w:r>
-      <w:r>
-        <w:t>: Manager Window – Search item by Name</w:t>
-      </w:r>
-    </w:p>
-    <w:p>
-      <w:r>
-        <w:t xml:space="preserve">Result: </w:t>
-      </w:r>
-      <w:r>
-        <w:rPr>
-          <w:b/>
-          <w:bCs/>
-        </w:rPr>
-        <w:t>Pass</w:t>
-      </w:r>
-    </w:p>
-    <w:p>
-      <w:r>
-        <w:t xml:space="preserve">Tested </w:t>
-      </w:r>
-      <w:proofErr w:type="gramStart"/>
-      <w:r>
-        <w:t>by:</w:t>
-      </w:r>
-      <w:proofErr w:type="gramEnd"/>
-      <w:r>
-        <w:t xml:space="preserve"> Adam Hurd</w:t>
-      </w:r>
-    </w:p>
-    <w:p>
-      <w:r>
-        <w:t>Comments: N/A</w:t>
-      </w:r>
-    </w:p>
-    <w:p/>
-    <w:p>
-      <w:r>
-        <w:t xml:space="preserve">Feature/function name: </w:t>
-      </w:r>
-      <w:r>
-        <w:t>Manager Window – View All Transactions</w:t>
-      </w:r>
-    </w:p>
-    <w:p>
-      <w:r>
-        <w:t xml:space="preserve">Result: </w:t>
-      </w:r>
-      <w:r>
-        <w:rPr>
-          <w:b/>
-          <w:bCs/>
-        </w:rPr>
-        <w:t>Pass</w:t>
-      </w:r>
-    </w:p>
-    <w:p>
-      <w:r>
-        <w:t xml:space="preserve">Tested </w:t>
-      </w:r>
-      <w:proofErr w:type="gramStart"/>
-      <w:r>
-        <w:t>by:</w:t>
-      </w:r>
-      <w:proofErr w:type="gramEnd"/>
-      <w:r>
-        <w:t xml:space="preserve"> Adam Hurd</w:t>
-      </w:r>
-    </w:p>
-    <w:p>
-      <w:r>
-        <w:t>Comments: N/A</w:t>
-      </w:r>
-    </w:p>
-    <w:p/>
-    <w:p>
-      <w:r>
-        <w:t xml:space="preserve">Feature/function name: </w:t>
-      </w:r>
-      <w:r>
-        <w:t>Manager Window – Menu: Sort by Member ID</w:t>
-      </w:r>
-    </w:p>
-    <w:p>
-      <w:r>
-        <w:t xml:space="preserve">Result: </w:t>
-      </w:r>
-      <w:r>
-        <w:rPr>
-          <w:b/>
-          <w:bCs/>
-        </w:rPr>
-        <w:t>Pass</w:t>
-      </w:r>
-    </w:p>
-    <w:p>
-      <w:r>
-        <w:t xml:space="preserve">Tested </w:t>
-      </w:r>
-      <w:proofErr w:type="gramStart"/>
-      <w:r>
-        <w:t>by:</w:t>
-      </w:r>
-      <w:proofErr w:type="gramEnd"/>
-      <w:r>
-        <w:t xml:space="preserve"> Adam Hurd</w:t>
-      </w:r>
-    </w:p>
-    <w:p>
-      <w:r>
-        <w:t xml:space="preserve">Comments: </w:t>
-      </w:r>
-      <w:r>
-        <w:t>Suggest renaming “Menu” to “Sort By”</w:t>
-      </w:r>
-      <w:r>
-        <w:t>.</w:t>
-      </w:r>
-    </w:p>
-    <w:p>
-      <w:r>
-        <w:t>Resolution: Made suggested changes – Adam Hurd.</w:t>
-      </w:r>
-    </w:p>
-    <w:p/>
-    <w:p/>
-    <w:p>
-      <w:r>
-        <w:t xml:space="preserve">Feature/function name: Manager Window </w:t>
-      </w:r>
-      <w:r>
-        <w:t>–</w:t>
-      </w:r>
-      <w:r>
-        <w:t xml:space="preserve"> </w:t>
-      </w:r>
-      <w:r>
-        <w:t>Menu: Item by Rev</w:t>
-      </w:r>
-    </w:p>
-    <w:p>
-      <w:r>
-        <w:t xml:space="preserve">Result: </w:t>
-      </w:r>
-      <w:r>
-        <w:rPr>
-          <w:b/>
-          <w:bCs/>
-        </w:rPr>
-        <w:t>Pass</w:t>
-      </w:r>
-    </w:p>
-    <w:p>
-      <w:r>
-        <w:t xml:space="preserve">Tested </w:t>
-      </w:r>
-      <w:proofErr w:type="gramStart"/>
-      <w:r>
-        <w:t>by:</w:t>
-      </w:r>
-      <w:proofErr w:type="gramEnd"/>
-      <w:r>
-        <w:t xml:space="preserve"> Adam Hurd</w:t>
-      </w:r>
-    </w:p>
-    <w:p>
-      <w:r>
-        <w:t>Comments: N/A</w:t>
-      </w:r>
-    </w:p>
-    <w:p/>
-    <w:p>
-      <w:r>
-        <w:t xml:space="preserve">Feature/function name: Manager Window </w:t>
-      </w:r>
-      <w:r>
-        <w:t>–</w:t>
-      </w:r>
-      <w:r>
-        <w:t xml:space="preserve"> </w:t>
-      </w:r>
-      <w:r>
-        <w:t>Menu: Sort item by Name</w:t>
-      </w:r>
-    </w:p>
-    <w:p>
-      <w:r>
-        <w:t xml:space="preserve">Result: </w:t>
-      </w:r>
-      <w:r>
-        <w:rPr>
-          <w:b/>
-          <w:bCs/>
-        </w:rPr>
-        <w:t>Pass</w:t>
-      </w:r>
-    </w:p>
-    <w:p>
-      <w:r>
-        <w:t xml:space="preserve">Tested </w:t>
-      </w:r>
-      <w:proofErr w:type="gramStart"/>
-      <w:r>
-        <w:t>by:</w:t>
-      </w:r>
-      <w:proofErr w:type="gramEnd"/>
-      <w:r>
-        <w:t xml:space="preserve"> Adam Hurd</w:t>
-      </w:r>
-    </w:p>
-    <w:p>
-      <w:r>
-        <w:t>Comments: N/A</w:t>
-      </w:r>
-    </w:p>
-    <w:p/>
-    <w:p>
-      <w:r>
-        <w:t xml:space="preserve">Feature/function name: Manager Window – Menu: Sort </w:t>
-      </w:r>
-      <w:r>
-        <w:t>Member</w:t>
-      </w:r>
-      <w:r>
-        <w:t xml:space="preserve"> by </w:t>
-      </w:r>
-      <w:r>
-        <w:t>Rev</w:t>
-      </w:r>
-    </w:p>
-    <w:p>
-      <w:r>
-        <w:t xml:space="preserve">Result: </w:t>
-      </w:r>
-      <w:r>
-        <w:rPr>
-          <w:b/>
-          <w:bCs/>
-        </w:rPr>
-        <w:t>Fail</w:t>
-      </w:r>
-    </w:p>
-    <w:p>
-      <w:r>
-        <w:t xml:space="preserve">Tested </w:t>
-      </w:r>
-      <w:proofErr w:type="gramStart"/>
-      <w:r>
-        <w:t>by:</w:t>
-      </w:r>
-      <w:proofErr w:type="gramEnd"/>
-      <w:r>
-        <w:t xml:space="preserve"> Adam Hurd</w:t>
-      </w:r>
-    </w:p>
-    <w:p>
-      <w:r>
-        <w:t xml:space="preserve">Comments: </w:t>
-      </w:r>
-      <w:r>
-        <w:t>All members have a “spent” amount of 0.</w:t>
-      </w:r>
-      <w:r>
-        <w:t xml:space="preserve"> Does not sort</w:t>
-      </w:r>
-      <w:r>
-        <w:t>.</w:t>
-      </w:r>
-    </w:p>
-    <w:p/>
-    <w:p>
-      <w:r>
-        <w:t xml:space="preserve">Feature/function name: Manager Window </w:t>
-      </w:r>
-      <w:r>
-        <w:t>–</w:t>
-      </w:r>
-      <w:r>
-        <w:t xml:space="preserve"> </w:t>
-      </w:r>
-      <w:r>
-        <w:t>View Daily sales</w:t>
-      </w:r>
-    </w:p>
-    <w:p>
-      <w:r>
-        <w:t xml:space="preserve">Result: </w:t>
-      </w:r>
-      <w:r>
-        <w:rPr>
-          <w:b/>
-          <w:bCs/>
-        </w:rPr>
-        <w:t>Fail</w:t>
-      </w:r>
-    </w:p>
-    <w:p>
-      <w:r>
-        <w:t xml:space="preserve">Tested </w:t>
-      </w:r>
-      <w:proofErr w:type="gramStart"/>
-      <w:r>
-        <w:t>by:</w:t>
-      </w:r>
-      <w:proofErr w:type="gramEnd"/>
-      <w:r>
-        <w:t xml:space="preserve"> Adam Hurd</w:t>
+        <w:t>Tested by: Adam Hurd</w:t>
       </w:r>
     </w:p>
     <w:p>
@@ -799,223 +588,77 @@
           <w:szCs w:val="24"/>
         </w:rPr>
       </w:pPr>
-      <w:proofErr w:type="spellStart"/>
       <w:r>
         <w:rPr>
           <w:rFonts w:eastAsia="Times New Roman" w:cs="Times New Roman"/>
           <w:color w:val="000000"/>
           <w:szCs w:val="24"/>
         </w:rPr>
-        <w:t>setGeometry</w:t>
-      </w:r>
-      <w:proofErr w:type="spellEnd"/>
+        <w:t>setGeometry: Unable to set geometry 120x30+885+501 on QWidgetWindow/'QInputDialogClassWindow'. Resulting geometry: 178x90+885+501 (frame: 8, 31, 8, 8, custom margin: 0, 0, 0, 0, minimum size: 178x90, maximum size: 524287x90).</w:t>
+      </w:r>
+    </w:p>
+    <w:p>
+      <w:pPr>
+        <w:rPr>
+          <w:rFonts w:eastAsia="Times New Roman" w:cs="Times New Roman"/>
+          <w:szCs w:val="24"/>
+        </w:rPr>
+      </w:pPr>
       <w:r>
         <w:rPr>
           <w:rFonts w:eastAsia="Times New Roman" w:cs="Times New Roman"/>
           <w:color w:val="000000"/>
           <w:szCs w:val="24"/>
         </w:rPr>
-        <w:t xml:space="preserve">: Unable to set geometry 120x30+885+501 on </w:t>
-      </w:r>
-      <w:proofErr w:type="spellStart"/>
+        <w:t>"November, 12, 2019"</w:t>
+      </w:r>
+    </w:p>
+    <w:p>
+      <w:pPr>
+        <w:rPr>
+          <w:rFonts w:eastAsia="Times New Roman" w:cs="Times New Roman"/>
+          <w:szCs w:val="24"/>
+        </w:rPr>
+      </w:pPr>
       <w:r>
         <w:rPr>
           <w:rFonts w:eastAsia="Times New Roman" w:cs="Times New Roman"/>
           <w:color w:val="000000"/>
           <w:szCs w:val="24"/>
         </w:rPr>
-        <w:t>QWidgetWindow</w:t>
-      </w:r>
-      <w:proofErr w:type="spellEnd"/>
+        <w:t>~ Writing To File ~</w:t>
+      </w:r>
+    </w:p>
+    <w:p>
+      <w:pPr>
+        <w:rPr>
+          <w:rFonts w:eastAsia="Times New Roman" w:cs="Times New Roman"/>
+          <w:szCs w:val="24"/>
+        </w:rPr>
+      </w:pPr>
       <w:r>
         <w:rPr>
           <w:rFonts w:eastAsia="Times New Roman" w:cs="Times New Roman"/>
           <w:color w:val="000000"/>
           <w:szCs w:val="24"/>
         </w:rPr>
-        <w:t>/'</w:t>
-      </w:r>
-      <w:proofErr w:type="spellStart"/>
+        <w:t>setGeometry: Unable to set geometry 120x30+885+501 on QWidgetWindow/'QInputDialogClassWindow'. Resulting geometry: 178x90+885+501 (frame: 8, 31, 8, 8, custom margin: 0, 0, 0, 0, minimum size: 178x90, maximum size: 524287x90).</w:t>
+      </w:r>
+    </w:p>
+    <w:p>
+      <w:pPr>
+        <w:rPr>
+          <w:rFonts w:eastAsia="Times New Roman" w:cs="Times New Roman"/>
+          <w:szCs w:val="24"/>
+        </w:rPr>
+      </w:pPr>
       <w:r>
         <w:rPr>
           <w:rFonts w:eastAsia="Times New Roman" w:cs="Times New Roman"/>
           <w:color w:val="000000"/>
           <w:szCs w:val="24"/>
         </w:rPr>
-        <w:t>QInputDialogClassWindow</w:t>
-      </w:r>
-      <w:proofErr w:type="spellEnd"/>
-      <w:r>
-        <w:rPr>
-          <w:rFonts w:eastAsia="Times New Roman" w:cs="Times New Roman"/>
-          <w:color w:val="000000"/>
-          <w:szCs w:val="24"/>
-        </w:rPr>
-        <w:t>'. Resulting geometry: 178x90+885+501 (frame: 8, 31, 8, 8, custom margin: 0, 0, 0, 0, minimum size: 178x90, maximum size: 524287x90).</w:t>
-      </w:r>
-    </w:p>
-    <w:p>
-      <w:pPr>
-        <w:rPr>
-          <w:rFonts w:eastAsia="Times New Roman" w:cs="Times New Roman"/>
-          <w:szCs w:val="24"/>
-        </w:rPr>
-      </w:pPr>
-      <w:r>
-        <w:rPr>
-          <w:rFonts w:eastAsia="Times New Roman" w:cs="Times New Roman"/>
-          <w:color w:val="000000"/>
-          <w:szCs w:val="24"/>
-        </w:rPr>
-        <w:t>"</w:t>
-      </w:r>
-      <w:proofErr w:type="gramStart"/>
-      <w:r>
-        <w:rPr>
-          <w:rFonts w:eastAsia="Times New Roman" w:cs="Times New Roman"/>
-          <w:color w:val="000000"/>
-          <w:szCs w:val="24"/>
-        </w:rPr>
-        <w:t>November,</w:t>
-      </w:r>
-      <w:proofErr w:type="gramEnd"/>
-      <w:r>
-        <w:rPr>
-          <w:rFonts w:eastAsia="Times New Roman" w:cs="Times New Roman"/>
-          <w:color w:val="000000"/>
-          <w:szCs w:val="24"/>
-        </w:rPr>
-        <w:t xml:space="preserve"> 12, 2019"</w:t>
-      </w:r>
-    </w:p>
-    <w:p>
-      <w:pPr>
-        <w:rPr>
-          <w:rFonts w:eastAsia="Times New Roman" w:cs="Times New Roman"/>
-          <w:szCs w:val="24"/>
-        </w:rPr>
-      </w:pPr>
-      <w:r>
-        <w:rPr>
-          <w:rFonts w:eastAsia="Times New Roman" w:cs="Times New Roman"/>
-          <w:color w:val="000000"/>
-          <w:szCs w:val="24"/>
-        </w:rPr>
-        <w:t xml:space="preserve">~ Writing </w:t>
-      </w:r>
-      <w:proofErr w:type="gramStart"/>
-      <w:r>
-        <w:rPr>
-          <w:rFonts w:eastAsia="Times New Roman" w:cs="Times New Roman"/>
-          <w:color w:val="000000"/>
-          <w:szCs w:val="24"/>
-        </w:rPr>
-        <w:t>To</w:t>
-      </w:r>
-      <w:proofErr w:type="gramEnd"/>
-      <w:r>
-        <w:rPr>
-          <w:rFonts w:eastAsia="Times New Roman" w:cs="Times New Roman"/>
-          <w:color w:val="000000"/>
-          <w:szCs w:val="24"/>
-        </w:rPr>
-        <w:t xml:space="preserve"> File ~</w:t>
-      </w:r>
-    </w:p>
-    <w:p>
-      <w:pPr>
-        <w:rPr>
-          <w:rFonts w:eastAsia="Times New Roman" w:cs="Times New Roman"/>
-          <w:szCs w:val="24"/>
-        </w:rPr>
-      </w:pPr>
-      <w:proofErr w:type="spellStart"/>
-      <w:r>
-        <w:rPr>
-          <w:rFonts w:eastAsia="Times New Roman" w:cs="Times New Roman"/>
-          <w:color w:val="000000"/>
-          <w:szCs w:val="24"/>
-        </w:rPr>
-        <w:t>setGeometry</w:t>
-      </w:r>
-      <w:proofErr w:type="spellEnd"/>
-      <w:r>
-        <w:rPr>
-          <w:rFonts w:eastAsia="Times New Roman" w:cs="Times New Roman"/>
-          <w:color w:val="000000"/>
-          <w:szCs w:val="24"/>
-        </w:rPr>
-        <w:t xml:space="preserve">: Unable to set geometry 120x30+885+501 on </w:t>
-      </w:r>
-      <w:proofErr w:type="spellStart"/>
-      <w:r>
-        <w:rPr>
-          <w:rFonts w:eastAsia="Times New Roman" w:cs="Times New Roman"/>
-          <w:color w:val="000000"/>
-          <w:szCs w:val="24"/>
-        </w:rPr>
-        <w:t>QWidgetWindow</w:t>
-      </w:r>
-      <w:proofErr w:type="spellEnd"/>
-      <w:r>
-        <w:rPr>
-          <w:rFonts w:eastAsia="Times New Roman" w:cs="Times New Roman"/>
-          <w:color w:val="000000"/>
-          <w:szCs w:val="24"/>
-        </w:rPr>
-        <w:t>/'</w:t>
-      </w:r>
-      <w:proofErr w:type="spellStart"/>
-      <w:r>
-        <w:rPr>
-          <w:rFonts w:eastAsia="Times New Roman" w:cs="Times New Roman"/>
-          <w:color w:val="000000"/>
-          <w:szCs w:val="24"/>
-        </w:rPr>
-        <w:t>QInputDialogClassWindow</w:t>
-      </w:r>
-      <w:proofErr w:type="spellEnd"/>
-      <w:r>
-        <w:rPr>
-          <w:rFonts w:eastAsia="Times New Roman" w:cs="Times New Roman"/>
-          <w:color w:val="000000"/>
-          <w:szCs w:val="24"/>
-        </w:rPr>
-        <w:t>'. Resulting geometry: 178x90+885+501 (frame: 8, 31, 8, 8, custom margin: 0, 0, 0, 0, minimum size: 178x90, maximum size: 524287x90).</w:t>
-      </w:r>
-    </w:p>
-    <w:p>
-      <w:pPr>
-        <w:rPr>
-          <w:rFonts w:eastAsia="Times New Roman" w:cs="Times New Roman"/>
-          <w:szCs w:val="24"/>
-        </w:rPr>
-      </w:pPr>
-      <w:r>
-        <w:rPr>
-          <w:rFonts w:eastAsia="Times New Roman" w:cs="Times New Roman"/>
-          <w:color w:val="000000"/>
-          <w:szCs w:val="24"/>
-        </w:rPr>
-        <w:t xml:space="preserve">ASSERT failure in </w:t>
-      </w:r>
-      <w:proofErr w:type="spellStart"/>
-      <w:r>
-        <w:rPr>
-          <w:rFonts w:eastAsia="Times New Roman" w:cs="Times New Roman"/>
-          <w:color w:val="000000"/>
-          <w:szCs w:val="24"/>
-        </w:rPr>
-        <w:t>QList</w:t>
-      </w:r>
-      <w:proofErr w:type="spellEnd"/>
-      <w:r>
-        <w:rPr>
-          <w:rFonts w:eastAsia="Times New Roman" w:cs="Times New Roman"/>
-          <w:color w:val="000000"/>
-          <w:szCs w:val="24"/>
-        </w:rPr>
-        <w:t xml:space="preserve">&lt;T&gt;::operator[]: "index out of range", file </w:t>
+        <w:t xml:space="preserve">ASSERT failure in QList&lt;T&gt;::operator[]: "index out of range", file </w:t>
       </w:r>
       <w:hyperlink r:id="rId4" w:history="1">
         <w:r>
@@ -1089,25 +732,7 @@
           <w:color w:val="000000" w:themeColor="text1"/>
           <w:szCs w:val="24"/>
         </w:rPr>
-        <w:t xml:space="preserve">Duplicate entries </w:t>
-      </w:r>
-      <w:proofErr w:type="gramStart"/>
-      <w:r>
-        <w:rPr>
-          <w:rFonts w:eastAsia="Times New Roman" w:cs="Times New Roman"/>
-          <w:color w:val="000000" w:themeColor="text1"/>
-          <w:szCs w:val="24"/>
-        </w:rPr>
-        <w:t>are allowed to</w:t>
-      </w:r>
-      <w:proofErr w:type="gramEnd"/>
-      <w:r>
-        <w:rPr>
-          <w:rFonts w:eastAsia="Times New Roman" w:cs="Times New Roman"/>
-          <w:color w:val="000000" w:themeColor="text1"/>
-          <w:szCs w:val="24"/>
-        </w:rPr>
-        <w:t xml:space="preserve"> be added (There’s currently three listings for Nov 18 in this database). This should check for existing entries matching the date before a new date can be added.</w:t>
+        <w:t>Duplicate entries are allowed to be added (There’s currently three listings for Nov 18 in this database). This should check for existing entries matching the date before a new date can be added.</w:t>
       </w:r>
     </w:p>
     <w:p/>
@@ -1133,15 +758,7 @@
     </w:p>
     <w:p>
       <w:r>
-        <w:t xml:space="preserve">Tested </w:t>
-      </w:r>
-      <w:proofErr w:type="gramStart"/>
-      <w:r>
-        <w:t>by:</w:t>
-      </w:r>
-      <w:proofErr w:type="gramEnd"/>
-      <w:r>
-        <w:t xml:space="preserve"> Adam Hurd</w:t>
+        <w:t>Tested by: Adam Hurd</w:t>
       </w:r>
     </w:p>
     <w:p>
@@ -1189,15 +806,7 @@
     </w:p>
     <w:p>
       <w:r>
-        <w:t xml:space="preserve">Tested </w:t>
-      </w:r>
-      <w:proofErr w:type="gramStart"/>
-      <w:r>
-        <w:t>by:</w:t>
-      </w:r>
-      <w:proofErr w:type="gramEnd"/>
-      <w:r>
-        <w:t xml:space="preserve"> Adam Hurd</w:t>
+        <w:t>Tested by: Adam Hurd</w:t>
       </w:r>
     </w:p>
     <w:p>
@@ -1234,15 +843,7 @@
     </w:p>
     <w:p>
       <w:r>
-        <w:t xml:space="preserve">Tested </w:t>
-      </w:r>
-      <w:proofErr w:type="gramStart"/>
-      <w:r>
-        <w:t>by:</w:t>
-      </w:r>
-      <w:proofErr w:type="gramEnd"/>
-      <w:r>
-        <w:t xml:space="preserve"> Adam Hurd</w:t>
+        <w:t>Tested by: Adam Hurd</w:t>
       </w:r>
     </w:p>
     <w:p>
@@ -1279,15 +880,7 @@
     </w:p>
     <w:p>
       <w:r>
-        <w:t xml:space="preserve">Tested </w:t>
-      </w:r>
-      <w:proofErr w:type="gramStart"/>
-      <w:r>
-        <w:t>by:</w:t>
-      </w:r>
-      <w:proofErr w:type="gramEnd"/>
-      <w:r>
-        <w:t xml:space="preserve"> Adam Hurd</w:t>
+        <w:t>Tested by: Adam Hurd</w:t>
       </w:r>
     </w:p>
     <w:p>
@@ -1327,15 +920,7 @@
     </w:p>
     <w:p>
       <w:r>
-        <w:t xml:space="preserve">Tested </w:t>
-      </w:r>
-      <w:proofErr w:type="gramStart"/>
-      <w:r>
-        <w:t>by:</w:t>
-      </w:r>
-      <w:proofErr w:type="gramEnd"/>
-      <w:r>
-        <w:t xml:space="preserve"> Adam Hurd</w:t>
+        <w:t>Tested by: Adam Hurd</w:t>
       </w:r>
     </w:p>
     <w:p>
@@ -1369,21 +954,7 @@
         <w:rPr>
           <w:color w:val="000000"/>
         </w:rPr>
-        <w:t xml:space="preserve">error Adding values to </w:t>
-      </w:r>
-      <w:proofErr w:type="spellStart"/>
-      <w:r>
-        <w:rPr>
-          <w:color w:val="000000"/>
-        </w:rPr>
-        <w:t>db</w:t>
-      </w:r>
-      <w:proofErr w:type="spellEnd"/>
-      <w:r>
-        <w:rPr>
-          <w:color w:val="000000"/>
-        </w:rPr>
-        <w:t xml:space="preserve"> adding</w:t>
+        <w:t>error Adding values to db adding</w:t>
       </w:r>
     </w:p>
     <w:p/>
@@ -1418,15 +989,7 @@
     </w:p>
     <w:p>
       <w:r>
-        <w:t xml:space="preserve">Tested </w:t>
-      </w:r>
-      <w:proofErr w:type="gramStart"/>
-      <w:r>
-        <w:t>by:</w:t>
-      </w:r>
-      <w:proofErr w:type="gramEnd"/>
-      <w:r>
-        <w:t xml:space="preserve"> Adam Hurd</w:t>
+        <w:t>Tested by: Adam Hurd</w:t>
       </w:r>
     </w:p>
     <w:p>
@@ -1448,35 +1011,24 @@
         <w:t xml:space="preserve">Feature/function name: </w:t>
       </w:r>
       <w:r>
-        <w:t xml:space="preserve">Admin Window – </w:t>
-      </w:r>
-      <w:r>
-        <w:t>Add (item)</w:t>
-      </w:r>
-    </w:p>
-    <w:p>
-      <w:r>
-        <w:t xml:space="preserve">Result: </w:t>
-      </w:r>
-      <w:r>
-        <w:rPr>
-          <w:b/>
-          <w:bCs/>
-        </w:rPr>
-        <w:t>Fail</w:t>
-      </w:r>
-    </w:p>
-    <w:p>
-      <w:r>
-        <w:t xml:space="preserve">Tested </w:t>
-      </w:r>
-      <w:proofErr w:type="gramStart"/>
-      <w:r>
-        <w:t>by:</w:t>
-      </w:r>
-      <w:proofErr w:type="gramEnd"/>
-      <w:r>
-        <w:t xml:space="preserve"> Adam Hurd</w:t>
+        <w:t>Admin Window – Add (item)</w:t>
+      </w:r>
+    </w:p>
+    <w:p>
+      <w:r>
+        <w:t xml:space="preserve">Result: </w:t>
+      </w:r>
+      <w:r>
+        <w:rPr>
+          <w:b/>
+          <w:bCs/>
+        </w:rPr>
+        <w:t>Pass</w:t>
+      </w:r>
+    </w:p>
+    <w:p>
+      <w:r>
+        <w:t>Tested by: Adam Hurd</w:t>
       </w:r>
     </w:p>
     <w:p>
@@ -1491,6 +1043,11 @@
       </w:r>
       <w:r>
         <w:t>, it only goes to one digit. Suggest renaming button to “Add item”</w:t>
+      </w:r>
+    </w:p>
+    <w:p>
+      <w:r>
+        <w:t>Resolution: Made suggest changes. Minimum price is now $0.00, max price is now $999,999.99. Maximum two decimal places for cents.</w:t>
       </w:r>
       <w:bookmarkStart w:id="0" w:name="_GoBack"/>
       <w:bookmarkEnd w:id="0"/>
@@ -1501,10 +1058,7 @@
         <w:t xml:space="preserve">Feature/function name: </w:t>
       </w:r>
       <w:r>
-        <w:t xml:space="preserve">Admin Window – </w:t>
-      </w:r>
-      <w:r>
-        <w:t>Delete (item)</w:t>
+        <w:t>Admin Window – Delete (item)</w:t>
       </w:r>
     </w:p>
     <w:p>
@@ -1521,15 +1075,7 @@
     </w:p>
     <w:p>
       <w:r>
-        <w:t xml:space="preserve">Tested </w:t>
-      </w:r>
-      <w:proofErr w:type="gramStart"/>
-      <w:r>
-        <w:t>by:</w:t>
-      </w:r>
-      <w:proofErr w:type="gramEnd"/>
-      <w:r>
-        <w:t xml:space="preserve"> Adam Hurd</w:t>
+        <w:t>Tested by: Adam Hurd</w:t>
       </w:r>
     </w:p>
     <w:p>
@@ -1546,10 +1092,7 @@
         <w:t xml:space="preserve">Feature/function name: </w:t>
       </w:r>
       <w:r>
-        <w:t xml:space="preserve">Admin Window – </w:t>
-      </w:r>
-      <w:r>
-        <w:t>Validate Software</w:t>
+        <w:t>Admin Window – Validate Software</w:t>
       </w:r>
     </w:p>
     <w:p>
@@ -1566,15 +1109,7 @@
     </w:p>
     <w:p>
       <w:r>
-        <w:t xml:space="preserve">Tested </w:t>
-      </w:r>
-      <w:proofErr w:type="gramStart"/>
-      <w:r>
-        <w:t>by:</w:t>
-      </w:r>
-      <w:proofErr w:type="gramEnd"/>
-      <w:r>
-        <w:t xml:space="preserve"> Adam Hurd</w:t>
+        <w:t>Tested by: Adam Hurd</w:t>
       </w:r>
     </w:p>
     <w:p>

</xml_diff>